<commit_message>
Finalize solution, add acceleration
</commit_message>
<xml_diff>
--- a/Kinematika_Dinamika_Roboti_Teoriq.docx
+++ b/Kinematika_Dinamika_Roboti_Teoriq.docx
@@ -3705,10 +3705,10 @@
         </w:rPr>
         <w:lastRenderedPageBreak/>
         <w:drawing>
-          <wp:inline distT="0" distB="0" distL="0" distR="0" wp14:anchorId="7251038C" wp14:editId="29020301">
-            <wp:extent cx="5801995" cy="8229600"/>
-            <wp:effectExtent l="0" t="0" r="8255" b="0"/>
-            <wp:docPr id="2" name="Picture 2"/>
+          <wp:inline distT="0" distB="0" distL="0" distR="0">
+            <wp:extent cx="5943600" cy="8427687"/>
+            <wp:effectExtent l="0" t="0" r="0" b="0"/>
+            <wp:docPr id="5" name="Picture 5" descr="C:\Users\Lyudmila\Desktop\UNI_MAG\Robot's kinematics and dynamics\Solution_Drawing.pdf.png"/>
             <wp:cNvGraphicFramePr>
               <a:graphicFrameLocks xmlns:a="http://schemas.openxmlformats.org/drawingml/2006/main" noChangeAspect="1"/>
             </wp:cNvGraphicFramePr>
@@ -3716,23 +3716,36 @@
               <a:graphicData uri="http://schemas.openxmlformats.org/drawingml/2006/picture">
                 <pic:pic xmlns:pic="http://schemas.openxmlformats.org/drawingml/2006/picture">
                   <pic:nvPicPr>
-                    <pic:cNvPr id="1" name=""/>
-                    <pic:cNvPicPr/>
+                    <pic:cNvPr id="0" name="Picture 1" descr="C:\Users\Lyudmila\Desktop\UNI_MAG\Robot's kinematics and dynamics\Solution_Drawing.pdf.png"/>
+                    <pic:cNvPicPr>
+                      <a:picLocks noChangeAspect="1" noChangeArrowheads="1"/>
+                    </pic:cNvPicPr>
                   </pic:nvPicPr>
                   <pic:blipFill>
-                    <a:blip r:embed="rId7"/>
+                    <a:blip r:embed="rId7">
+                      <a:extLst>
+                        <a:ext uri="{28A0092B-C50C-407E-A947-70E740481C1C}">
+                          <a14:useLocalDpi xmlns:a14="http://schemas.microsoft.com/office/drawing/2010/main" val="0"/>
+                        </a:ext>
+                      </a:extLst>
+                    </a:blip>
+                    <a:srcRect/>
                     <a:stretch>
                       <a:fillRect/>
                     </a:stretch>
                   </pic:blipFill>
-                  <pic:spPr>
+                  <pic:spPr bwMode="auto">
                     <a:xfrm>
                       <a:off x="0" y="0"/>
-                      <a:ext cx="5801995" cy="8229600"/>
+                      <a:ext cx="5943600" cy="8427687"/>
                     </a:xfrm>
                     <a:prstGeom prst="rect">
                       <a:avLst/>
                     </a:prstGeom>
+                    <a:noFill/>
+                    <a:ln>
+                      <a:noFill/>
+                    </a:ln>
                   </pic:spPr>
                 </pic:pic>
               </a:graphicData>
@@ -3740,6 +3753,8 @@
           </wp:inline>
         </w:drawing>
       </w:r>
+      <w:bookmarkStart w:id="0" w:name="_GoBack"/>
+      <w:bookmarkEnd w:id="0"/>
     </w:p>
     <w:p>
       <w:pPr>
@@ -3760,8 +3775,1148 @@
       </w:r>
     </w:p>
     <w:p>
-      <w:bookmarkStart w:id="0" w:name="_GoBack"/>
-      <w:bookmarkEnd w:id="0"/>
+      <w:r>
+        <w:t xml:space="preserve">Реализирана е стратегия за едновременно тръгване и едновременно спиране на робота. Тъй като е симулация, роботът може да развие максимална скорост мигновенно. За целите на по-добрата визуализация обаче, му задавам нулева начална скорост която расте за време </w:t>
+      </w:r>
+      <w:r>
+        <w:rPr>
+          <w:lang w:val="en-US"/>
+        </w:rPr>
+        <w:t xml:space="preserve">t </w:t>
+      </w:r>
+      <w:r>
+        <w:t>до</w:t>
+      </w:r>
+    </w:p>
+    <w:p>
+      <w:pPr>
+        <w:rPr>
+          <w:lang w:val="en-US"/>
+        </w:rPr>
+      </w:pPr>
+      <w:r>
+        <w:t xml:space="preserve"> Math.abs(</w:t>
+      </w:r>
+      <w:r>
+        <w:rPr>
+          <w:lang w:val="en-US"/>
+        </w:rPr>
+        <w:t>currentPose.</w:t>
+      </w:r>
+      <w:r>
+        <w:rPr>
+          <w:lang w:val="en-US"/>
+        </w:rPr>
+        <w:t>angle</w:t>
+      </w:r>
+      <w:r>
+        <w:t xml:space="preserve"> - poseFinal.</w:t>
+      </w:r>
+      <w:r>
+        <w:rPr>
+          <w:lang w:val="en-US"/>
+        </w:rPr>
+        <w:t>angle</w:t>
+      </w:r>
+      <w:r>
+        <w:t>) / 50;</w:t>
+      </w:r>
+      <w:r>
+        <w:rPr>
+          <w:lang w:val="en-US"/>
+        </w:rPr>
+        <w:t xml:space="preserve"> - </w:t>
+      </w:r>
+      <w:r>
+        <w:t xml:space="preserve">крайната скорост би достигала крайното състояние на всеки от ъглите за 50 единици време. В </w:t>
+      </w:r>
+      <w:r>
+        <w:rPr>
+          <w:lang w:val="en-US"/>
+        </w:rPr>
+        <w:t xml:space="preserve">three.js </w:t>
+      </w:r>
+      <w:r>
+        <w:t xml:space="preserve">времето се скалира спрямо </w:t>
+      </w:r>
+      <w:r>
+        <w:rPr>
+          <w:lang w:val="en-US"/>
+        </w:rPr>
+        <w:t xml:space="preserve">frames per second </w:t>
+      </w:r>
+      <w:r>
+        <w:t xml:space="preserve">които може да се рендърват от даден монитор. </w:t>
+      </w:r>
+    </w:p>
+    <w:p>
+      <w:r>
+        <w:t>За рампата на скоростта използваме формулите</w:t>
+      </w:r>
+    </w:p>
+    <w:p>
+      <w:pPr>
+        <w:rPr>
+          <w:rFonts w:eastAsiaTheme="minorEastAsia"/>
+        </w:rPr>
+      </w:pPr>
+      <w:r>
+        <w:t xml:space="preserve"> </w:t>
+      </w:r>
+      <m:oMath>
+        <m:r>
+          <w:rPr>
+            <w:rFonts w:ascii="Cambria Math" w:hAnsi="Cambria Math"/>
+          </w:rPr>
+          <m:t>∆</m:t>
+        </m:r>
+        <m:sSup>
+          <m:sSupPr>
+            <m:ctrlPr>
+              <w:rPr>
+                <w:rFonts w:ascii="Cambria Math" w:hAnsi="Cambria Math"/>
+                <w:i/>
+              </w:rPr>
+            </m:ctrlPr>
+          </m:sSupPr>
+          <m:e>
+            <m:r>
+              <w:rPr>
+                <w:rFonts w:ascii="Cambria Math" w:hAnsi="Cambria Math"/>
+                <w:lang w:val="en-US"/>
+              </w:rPr>
+              <m:t>t</m:t>
+            </m:r>
+          </m:e>
+          <m:sup>
+            <m:r>
+              <w:rPr>
+                <w:rFonts w:ascii="Cambria Math" w:hAnsi="Cambria Math"/>
+              </w:rPr>
+              <m:t>max</m:t>
+            </m:r>
+          </m:sup>
+        </m:sSup>
+        <m:r>
+          <w:rPr>
+            <w:rFonts w:ascii="Cambria Math" w:hAnsi="Cambria Math"/>
+          </w:rPr>
+          <m:t>=</m:t>
+        </m:r>
+        <m:func>
+          <m:funcPr>
+            <m:ctrlPr>
+              <w:rPr>
+                <w:rFonts w:ascii="Cambria Math" w:hAnsi="Cambria Math"/>
+                <w:i/>
+              </w:rPr>
+            </m:ctrlPr>
+          </m:funcPr>
+          <m:fName>
+            <m:limLow>
+              <m:limLowPr>
+                <m:ctrlPr>
+                  <w:rPr>
+                    <w:rFonts w:ascii="Cambria Math" w:hAnsi="Cambria Math"/>
+                    <w:i/>
+                  </w:rPr>
+                </m:ctrlPr>
+              </m:limLowPr>
+              <m:e>
+                <m:r>
+                  <m:rPr>
+                    <m:sty m:val="p"/>
+                  </m:rPr>
+                  <w:rPr>
+                    <w:rFonts w:ascii="Cambria Math" w:hAnsi="Cambria Math"/>
+                  </w:rPr>
+                  <m:t>max</m:t>
+                </m:r>
+              </m:e>
+              <m:lim>
+                <m:r>
+                  <w:rPr>
+                    <w:rFonts w:ascii="Cambria Math" w:hAnsi="Cambria Math"/>
+                  </w:rPr>
+                  <m:t>i=1,…,n</m:t>
+                </m:r>
+              </m:lim>
+            </m:limLow>
+          </m:fName>
+          <m:e>
+            <m:r>
+              <w:rPr>
+                <w:rFonts w:ascii="Cambria Math" w:hAnsi="Cambria Math"/>
+              </w:rPr>
+              <m:t>∆</m:t>
+            </m:r>
+            <m:sSub>
+              <m:sSubPr>
+                <m:ctrlPr>
+                  <w:rPr>
+                    <w:rFonts w:ascii="Cambria Math" w:hAnsi="Cambria Math"/>
+                    <w:i/>
+                  </w:rPr>
+                </m:ctrlPr>
+              </m:sSubPr>
+              <m:e>
+                <m:r>
+                  <w:rPr>
+                    <w:rFonts w:ascii="Cambria Math" w:hAnsi="Cambria Math"/>
+                  </w:rPr>
+                  <m:t>t</m:t>
+                </m:r>
+              </m:e>
+              <m:sub>
+                <m:r>
+                  <w:rPr>
+                    <w:rFonts w:ascii="Cambria Math" w:hAnsi="Cambria Math"/>
+                  </w:rPr>
+                  <m:t>i</m:t>
+                </m:r>
+              </m:sub>
+            </m:sSub>
+            <m:r>
+              <w:rPr>
+                <w:rFonts w:ascii="Cambria Math" w:hAnsi="Cambria Math"/>
+              </w:rPr>
+              <m:t>,</m:t>
+            </m:r>
+          </m:e>
+        </m:func>
+        <m:r>
+          <w:rPr>
+            <w:rFonts w:ascii="Cambria Math" w:hAnsi="Cambria Math"/>
+          </w:rPr>
+          <m:t>∆</m:t>
+        </m:r>
+        <m:sSub>
+          <m:sSubPr>
+            <m:ctrlPr>
+              <w:rPr>
+                <w:rFonts w:ascii="Cambria Math" w:hAnsi="Cambria Math"/>
+                <w:i/>
+              </w:rPr>
+            </m:ctrlPr>
+          </m:sSubPr>
+          <m:e>
+            <m:r>
+              <w:rPr>
+                <w:rFonts w:ascii="Cambria Math" w:hAnsi="Cambria Math"/>
+              </w:rPr>
+              <m:t>t</m:t>
+            </m:r>
+          </m:e>
+          <m:sub>
+            <m:r>
+              <w:rPr>
+                <w:rFonts w:ascii="Cambria Math" w:hAnsi="Cambria Math"/>
+              </w:rPr>
+              <m:t>i</m:t>
+            </m:r>
+          </m:sub>
+        </m:sSub>
+        <m:r>
+          <w:rPr>
+            <w:rFonts w:ascii="Cambria Math" w:hAnsi="Cambria Math"/>
+          </w:rPr>
+          <m:t>=</m:t>
+        </m:r>
+        <m:sSubSup>
+          <m:sSubSupPr>
+            <m:ctrlPr>
+              <w:rPr>
+                <w:rFonts w:ascii="Cambria Math" w:hAnsi="Cambria Math"/>
+                <w:i/>
+              </w:rPr>
+            </m:ctrlPr>
+          </m:sSubSupPr>
+          <m:e>
+            <m:r>
+              <w:rPr>
+                <w:rFonts w:ascii="Cambria Math" w:hAnsi="Cambria Math"/>
+              </w:rPr>
+              <m:t>t</m:t>
+            </m:r>
+          </m:e>
+          <m:sub>
+            <m:r>
+              <w:rPr>
+                <w:rFonts w:ascii="Cambria Math" w:hAnsi="Cambria Math"/>
+              </w:rPr>
+              <m:t>i</m:t>
+            </m:r>
+          </m:sub>
+          <m:sup>
+            <m:r>
+              <w:rPr>
+                <w:rFonts w:ascii="Cambria Math" w:hAnsi="Cambria Math"/>
+              </w:rPr>
+              <m:t>f</m:t>
+            </m:r>
+          </m:sup>
+        </m:sSubSup>
+        <m:r>
+          <w:rPr>
+            <w:rFonts w:ascii="Cambria Math" w:hAnsi="Cambria Math"/>
+          </w:rPr>
+          <m:t>-</m:t>
+        </m:r>
+        <m:sSubSup>
+          <m:sSubSupPr>
+            <m:ctrlPr>
+              <w:rPr>
+                <w:rFonts w:ascii="Cambria Math" w:hAnsi="Cambria Math"/>
+                <w:i/>
+              </w:rPr>
+            </m:ctrlPr>
+          </m:sSubSupPr>
+          <m:e>
+            <m:r>
+              <w:rPr>
+                <w:rFonts w:ascii="Cambria Math" w:hAnsi="Cambria Math"/>
+              </w:rPr>
+              <m:t>t</m:t>
+            </m:r>
+          </m:e>
+          <m:sub>
+            <m:r>
+              <w:rPr>
+                <w:rFonts w:ascii="Cambria Math" w:hAnsi="Cambria Math"/>
+              </w:rPr>
+              <m:t>i</m:t>
+            </m:r>
+          </m:sub>
+          <m:sup>
+            <m:r>
+              <w:rPr>
+                <w:rFonts w:ascii="Cambria Math" w:hAnsi="Cambria Math"/>
+              </w:rPr>
+              <m:t>0</m:t>
+            </m:r>
+          </m:sup>
+        </m:sSubSup>
+        <m:r>
+          <w:rPr>
+            <w:rFonts w:ascii="Cambria Math" w:hAnsi="Cambria Math"/>
+          </w:rPr>
+          <m:t xml:space="preserve"> </m:t>
+        </m:r>
+        <m:r>
+          <w:rPr>
+            <w:rFonts w:ascii="Cambria Math" w:hAnsi="Cambria Math"/>
+          </w:rPr>
+          <m:t>∆</m:t>
+        </m:r>
+        <m:sSub>
+          <m:sSubPr>
+            <m:ctrlPr>
+              <w:rPr>
+                <w:rFonts w:ascii="Cambria Math" w:hAnsi="Cambria Math"/>
+                <w:i/>
+              </w:rPr>
+            </m:ctrlPr>
+          </m:sSubPr>
+          <m:e>
+            <m:r>
+              <w:rPr>
+                <w:rFonts w:ascii="Cambria Math" w:hAnsi="Cambria Math"/>
+              </w:rPr>
+              <m:t>q</m:t>
+            </m:r>
+          </m:e>
+          <m:sub>
+            <m:r>
+              <w:rPr>
+                <w:rFonts w:ascii="Cambria Math" w:hAnsi="Cambria Math"/>
+              </w:rPr>
+              <m:t>i</m:t>
+            </m:r>
+          </m:sub>
+        </m:sSub>
+        <m:r>
+          <w:rPr>
+            <w:rFonts w:ascii="Cambria Math" w:hAnsi="Cambria Math"/>
+          </w:rPr>
+          <m:t>=</m:t>
+        </m:r>
+        <m:sSubSup>
+          <m:sSubSupPr>
+            <m:ctrlPr>
+              <w:rPr>
+                <w:rFonts w:ascii="Cambria Math" w:hAnsi="Cambria Math"/>
+                <w:i/>
+              </w:rPr>
+            </m:ctrlPr>
+          </m:sSubSupPr>
+          <m:e>
+            <m:r>
+              <w:rPr>
+                <w:rFonts w:ascii="Cambria Math" w:hAnsi="Cambria Math"/>
+              </w:rPr>
+              <m:t>q</m:t>
+            </m:r>
+          </m:e>
+          <m:sub>
+            <m:r>
+              <w:rPr>
+                <w:rFonts w:ascii="Cambria Math" w:hAnsi="Cambria Math"/>
+              </w:rPr>
+              <m:t>i</m:t>
+            </m:r>
+          </m:sub>
+          <m:sup>
+            <m:r>
+              <w:rPr>
+                <w:rFonts w:ascii="Cambria Math" w:hAnsi="Cambria Math"/>
+              </w:rPr>
+              <m:t>f</m:t>
+            </m:r>
+          </m:sup>
+        </m:sSubSup>
+        <m:r>
+          <w:rPr>
+            <w:rFonts w:ascii="Cambria Math" w:hAnsi="Cambria Math"/>
+          </w:rPr>
+          <m:t>-</m:t>
+        </m:r>
+        <m:sSubSup>
+          <m:sSubSupPr>
+            <m:ctrlPr>
+              <w:rPr>
+                <w:rFonts w:ascii="Cambria Math" w:hAnsi="Cambria Math"/>
+                <w:i/>
+              </w:rPr>
+            </m:ctrlPr>
+          </m:sSubSupPr>
+          <m:e>
+            <m:r>
+              <w:rPr>
+                <w:rFonts w:ascii="Cambria Math" w:hAnsi="Cambria Math"/>
+              </w:rPr>
+              <m:t>q</m:t>
+            </m:r>
+          </m:e>
+          <m:sub>
+            <m:r>
+              <w:rPr>
+                <w:rFonts w:ascii="Cambria Math" w:hAnsi="Cambria Math"/>
+              </w:rPr>
+              <m:t>i</m:t>
+            </m:r>
+          </m:sub>
+          <m:sup>
+            <m:r>
+              <w:rPr>
+                <w:rFonts w:ascii="Cambria Math" w:hAnsi="Cambria Math"/>
+              </w:rPr>
+              <m:t>0</m:t>
+            </m:r>
+          </m:sup>
+        </m:sSubSup>
+      </m:oMath>
+    </w:p>
+    <w:p>
+      <w:pPr>
+        <w:rPr>
+          <w:rFonts w:eastAsiaTheme="minorEastAsia"/>
+        </w:rPr>
+      </w:pPr>
+      <m:oMathPara>
+        <m:oMathParaPr>
+          <m:jc m:val="left"/>
+        </m:oMathParaPr>
+        <m:oMath>
+          <m:r>
+            <w:rPr>
+              <w:rFonts w:ascii="Cambria Math" w:eastAsiaTheme="minorEastAsia" w:hAnsi="Cambria Math"/>
+            </w:rPr>
+            <m:t>∆</m:t>
+          </m:r>
+          <m:sSub>
+            <m:sSubPr>
+              <m:ctrlPr>
+                <w:rPr>
+                  <w:rFonts w:ascii="Cambria Math" w:eastAsiaTheme="minorEastAsia" w:hAnsi="Cambria Math"/>
+                  <w:i/>
+                </w:rPr>
+              </m:ctrlPr>
+            </m:sSubPr>
+            <m:e>
+              <m:r>
+                <w:rPr>
+                  <w:rFonts w:ascii="Cambria Math" w:eastAsiaTheme="minorEastAsia" w:hAnsi="Cambria Math"/>
+                  <w:lang w:val="en-US"/>
+                </w:rPr>
+                <m:t>t</m:t>
+              </m:r>
+            </m:e>
+            <m:sub>
+              <m:r>
+                <w:rPr>
+                  <w:rFonts w:ascii="Cambria Math" w:eastAsiaTheme="minorEastAsia" w:hAnsi="Cambria Math"/>
+                </w:rPr>
+                <m:t>i</m:t>
+              </m:r>
+            </m:sub>
+          </m:sSub>
+          <m:d>
+            <m:dPr>
+              <m:begChr m:val="{"/>
+              <m:endChr m:val=""/>
+              <m:ctrlPr>
+                <w:rPr>
+                  <w:rFonts w:ascii="Cambria Math" w:eastAsiaTheme="minorEastAsia" w:hAnsi="Cambria Math"/>
+                  <w:i/>
+                </w:rPr>
+              </m:ctrlPr>
+            </m:dPr>
+            <m:e>
+              <m:eqArr>
+                <m:eqArrPr>
+                  <m:ctrlPr>
+                    <w:rPr>
+                      <w:rFonts w:ascii="Cambria Math" w:eastAsiaTheme="minorEastAsia" w:hAnsi="Cambria Math"/>
+                      <w:i/>
+                    </w:rPr>
+                  </m:ctrlPr>
+                </m:eqArrPr>
+                <m:e>
+                  <m:f>
+                    <m:fPr>
+                      <m:ctrlPr>
+                        <w:rPr>
+                          <w:rFonts w:ascii="Cambria Math" w:eastAsiaTheme="minorEastAsia" w:hAnsi="Cambria Math"/>
+                          <w:i/>
+                        </w:rPr>
+                      </m:ctrlPr>
+                    </m:fPr>
+                    <m:num>
+                      <m:r>
+                        <w:rPr>
+                          <w:rFonts w:ascii="Cambria Math" w:eastAsiaTheme="minorEastAsia" w:hAnsi="Cambria Math"/>
+                        </w:rPr>
+                        <m:t>∆</m:t>
+                      </m:r>
+                      <m:sSub>
+                        <m:sSubPr>
+                          <m:ctrlPr>
+                            <w:rPr>
+                              <w:rFonts w:ascii="Cambria Math" w:eastAsiaTheme="minorEastAsia" w:hAnsi="Cambria Math"/>
+                              <w:i/>
+                            </w:rPr>
+                          </m:ctrlPr>
+                        </m:sSubPr>
+                        <m:e>
+                          <m:r>
+                            <w:rPr>
+                              <w:rFonts w:ascii="Cambria Math" w:eastAsiaTheme="minorEastAsia" w:hAnsi="Cambria Math"/>
+                            </w:rPr>
+                            <m:t>q</m:t>
+                          </m:r>
+                        </m:e>
+                        <m:sub>
+                          <m:r>
+                            <w:rPr>
+                              <w:rFonts w:ascii="Cambria Math" w:eastAsiaTheme="minorEastAsia" w:hAnsi="Cambria Math"/>
+                            </w:rPr>
+                            <m:t>i</m:t>
+                          </m:r>
+                        </m:sub>
+                      </m:sSub>
+                    </m:num>
+                    <m:den>
+                      <m:sSubSup>
+                        <m:sSubSupPr>
+                          <m:ctrlPr>
+                            <w:rPr>
+                              <w:rFonts w:ascii="Cambria Math" w:eastAsiaTheme="minorEastAsia" w:hAnsi="Cambria Math"/>
+                              <w:i/>
+                            </w:rPr>
+                          </m:ctrlPr>
+                        </m:sSubSupPr>
+                        <m:e>
+                          <m:acc>
+                            <m:accPr>
+                              <m:chr m:val="̇"/>
+                              <m:ctrlPr>
+                                <w:rPr>
+                                  <w:rFonts w:ascii="Cambria Math" w:eastAsiaTheme="minorEastAsia" w:hAnsi="Cambria Math"/>
+                                  <w:i/>
+                                </w:rPr>
+                              </m:ctrlPr>
+                            </m:accPr>
+                            <m:e>
+                              <m:r>
+                                <w:rPr>
+                                  <w:rFonts w:ascii="Cambria Math" w:eastAsiaTheme="minorEastAsia" w:hAnsi="Cambria Math"/>
+                                </w:rPr>
+                                <m:t>q</m:t>
+                              </m:r>
+                            </m:e>
+                          </m:acc>
+                        </m:e>
+                        <m:sub>
+                          <m:r>
+                            <w:rPr>
+                              <w:rFonts w:ascii="Cambria Math" w:eastAsiaTheme="minorEastAsia" w:hAnsi="Cambria Math"/>
+                            </w:rPr>
+                            <m:t>i</m:t>
+                          </m:r>
+                        </m:sub>
+                        <m:sup>
+                          <m:r>
+                            <w:rPr>
+                              <w:rFonts w:ascii="Cambria Math" w:eastAsiaTheme="minorEastAsia" w:hAnsi="Cambria Math"/>
+                            </w:rPr>
+                            <m:t>max</m:t>
+                          </m:r>
+                        </m:sup>
+                      </m:sSubSup>
+                    </m:den>
+                  </m:f>
+                  <m:r>
+                    <w:rPr>
+                      <w:rFonts w:ascii="Cambria Math" w:eastAsiaTheme="minorEastAsia" w:hAnsi="Cambria Math"/>
+                    </w:rPr>
+                    <m:t xml:space="preserve">+ </m:t>
+                  </m:r>
+                  <m:f>
+                    <m:fPr>
+                      <m:ctrlPr>
+                        <w:rPr>
+                          <w:rFonts w:ascii="Cambria Math" w:eastAsiaTheme="minorEastAsia" w:hAnsi="Cambria Math"/>
+                          <w:i/>
+                        </w:rPr>
+                      </m:ctrlPr>
+                    </m:fPr>
+                    <m:num>
+                      <m:sSub>
+                        <m:sSubPr>
+                          <m:ctrlPr>
+                            <w:rPr>
+                              <w:rFonts w:ascii="Cambria Math" w:eastAsiaTheme="minorEastAsia" w:hAnsi="Cambria Math"/>
+                              <w:i/>
+                            </w:rPr>
+                          </m:ctrlPr>
+                        </m:sSubPr>
+                        <m:e>
+                          <m:acc>
+                            <m:accPr>
+                              <m:chr m:val="̇"/>
+                              <m:ctrlPr>
+                                <w:rPr>
+                                  <w:rFonts w:ascii="Cambria Math" w:eastAsiaTheme="minorEastAsia" w:hAnsi="Cambria Math"/>
+                                  <w:i/>
+                                </w:rPr>
+                              </m:ctrlPr>
+                            </m:accPr>
+                            <m:e>
+                              <m:r>
+                                <w:rPr>
+                                  <w:rFonts w:ascii="Cambria Math" w:eastAsiaTheme="minorEastAsia" w:hAnsi="Cambria Math"/>
+                                </w:rPr>
+                                <m:t>q</m:t>
+                              </m:r>
+                            </m:e>
+                          </m:acc>
+                        </m:e>
+                        <m:sub>
+                          <m:r>
+                            <w:rPr>
+                              <w:rFonts w:ascii="Cambria Math" w:eastAsiaTheme="minorEastAsia" w:hAnsi="Cambria Math"/>
+                            </w:rPr>
+                            <m:t>i</m:t>
+                          </m:r>
+                        </m:sub>
+                      </m:sSub>
+                    </m:num>
+                    <m:den>
+                      <m:sSubSup>
+                        <m:sSubSupPr>
+                          <m:ctrlPr>
+                            <w:rPr>
+                              <w:rFonts w:ascii="Cambria Math" w:eastAsiaTheme="minorEastAsia" w:hAnsi="Cambria Math"/>
+                              <w:i/>
+                            </w:rPr>
+                          </m:ctrlPr>
+                        </m:sSubSupPr>
+                        <m:e>
+                          <m:acc>
+                            <m:accPr>
+                              <m:chr m:val="̈"/>
+                              <m:ctrlPr>
+                                <w:rPr>
+                                  <w:rFonts w:ascii="Cambria Math" w:eastAsiaTheme="minorEastAsia" w:hAnsi="Cambria Math"/>
+                                  <w:i/>
+                                </w:rPr>
+                              </m:ctrlPr>
+                            </m:accPr>
+                            <m:e>
+                              <m:r>
+                                <w:rPr>
+                                  <w:rFonts w:ascii="Cambria Math" w:eastAsiaTheme="minorEastAsia" w:hAnsi="Cambria Math"/>
+                                </w:rPr>
+                                <m:t>q</m:t>
+                              </m:r>
+                            </m:e>
+                          </m:acc>
+                        </m:e>
+                        <m:sub>
+                          <m:r>
+                            <w:rPr>
+                              <w:rFonts w:ascii="Cambria Math" w:eastAsiaTheme="minorEastAsia" w:hAnsi="Cambria Math"/>
+                            </w:rPr>
+                            <m:t>i</m:t>
+                          </m:r>
+                        </m:sub>
+                        <m:sup>
+                          <m:r>
+                            <w:rPr>
+                              <w:rFonts w:ascii="Cambria Math" w:eastAsiaTheme="minorEastAsia" w:hAnsi="Cambria Math"/>
+                            </w:rPr>
+                            <m:t>max</m:t>
+                          </m:r>
+                        </m:sup>
+                      </m:sSubSup>
+                    </m:den>
+                  </m:f>
+                  <m:r>
+                    <w:rPr>
+                      <w:rFonts w:ascii="Cambria Math" w:eastAsiaTheme="minorEastAsia" w:hAnsi="Cambria Math"/>
+                    </w:rPr>
+                    <m:t>, ∆</m:t>
+                  </m:r>
+                  <m:sSub>
+                    <m:sSubPr>
+                      <m:ctrlPr>
+                        <w:rPr>
+                          <w:rFonts w:ascii="Cambria Math" w:eastAsiaTheme="minorEastAsia" w:hAnsi="Cambria Math"/>
+                          <w:i/>
+                        </w:rPr>
+                      </m:ctrlPr>
+                    </m:sSubPr>
+                    <m:e>
+                      <m:r>
+                        <w:rPr>
+                          <w:rFonts w:ascii="Cambria Math" w:eastAsiaTheme="minorEastAsia" w:hAnsi="Cambria Math"/>
+                        </w:rPr>
+                        <m:t>q</m:t>
+                      </m:r>
+                    </m:e>
+                    <m:sub>
+                      <m:r>
+                        <w:rPr>
+                          <w:rFonts w:ascii="Cambria Math" w:eastAsiaTheme="minorEastAsia" w:hAnsi="Cambria Math"/>
+                        </w:rPr>
+                        <m:t>i</m:t>
+                      </m:r>
+                      <m:r>
+                        <w:rPr>
+                          <w:rFonts w:ascii="Cambria Math" w:eastAsiaTheme="minorEastAsia" w:hAnsi="Cambria Math"/>
+                        </w:rPr>
+                        <m:t xml:space="preserve"> </m:t>
+                      </m:r>
+                    </m:sub>
+                  </m:sSub>
+                  <m:r>
+                    <w:rPr>
+                      <w:rFonts w:ascii="Cambria Math" w:eastAsiaTheme="minorEastAsia" w:hAnsi="Cambria Math"/>
+                    </w:rPr>
+                    <m:t xml:space="preserve">= </m:t>
+                  </m:r>
+                  <m:sSubSup>
+                    <m:sSubSupPr>
+                      <m:ctrlPr>
+                        <w:rPr>
+                          <w:rFonts w:ascii="Cambria Math" w:eastAsiaTheme="minorEastAsia" w:hAnsi="Cambria Math"/>
+                          <w:i/>
+                        </w:rPr>
+                      </m:ctrlPr>
+                    </m:sSubSupPr>
+                    <m:e>
+                      <m:r>
+                        <w:rPr>
+                          <w:rFonts w:ascii="Cambria Math" w:eastAsiaTheme="minorEastAsia" w:hAnsi="Cambria Math"/>
+                        </w:rPr>
+                        <m:t>q</m:t>
+                      </m:r>
+                    </m:e>
+                    <m:sub>
+                      <m:r>
+                        <w:rPr>
+                          <w:rFonts w:ascii="Cambria Math" w:eastAsiaTheme="minorEastAsia" w:hAnsi="Cambria Math"/>
+                        </w:rPr>
+                        <m:t>i</m:t>
+                      </m:r>
+                    </m:sub>
+                    <m:sup>
+                      <m:r>
+                        <w:rPr>
+                          <w:rFonts w:ascii="Cambria Math" w:eastAsiaTheme="minorEastAsia" w:hAnsi="Cambria Math"/>
+                        </w:rPr>
+                        <m:t>f</m:t>
+                      </m:r>
+                    </m:sup>
+                  </m:sSubSup>
+                  <m:r>
+                    <w:rPr>
+                      <w:rFonts w:ascii="Cambria Math" w:eastAsiaTheme="minorEastAsia" w:hAnsi="Cambria Math"/>
+                    </w:rPr>
+                    <m:t>-</m:t>
+                  </m:r>
+                  <m:sSubSup>
+                    <m:sSubSupPr>
+                      <m:ctrlPr>
+                        <w:rPr>
+                          <w:rFonts w:ascii="Cambria Math" w:eastAsiaTheme="minorEastAsia" w:hAnsi="Cambria Math"/>
+                          <w:i/>
+                        </w:rPr>
+                      </m:ctrlPr>
+                    </m:sSubSupPr>
+                    <m:e>
+                      <m:r>
+                        <w:rPr>
+                          <w:rFonts w:ascii="Cambria Math" w:eastAsiaTheme="minorEastAsia" w:hAnsi="Cambria Math"/>
+                        </w:rPr>
+                        <m:t>q</m:t>
+                      </m:r>
+                    </m:e>
+                    <m:sub>
+                      <m:r>
+                        <w:rPr>
+                          <w:rFonts w:ascii="Cambria Math" w:eastAsiaTheme="minorEastAsia" w:hAnsi="Cambria Math"/>
+                        </w:rPr>
+                        <m:t>i</m:t>
+                      </m:r>
+                    </m:sub>
+                    <m:sup>
+                      <m:r>
+                        <w:rPr>
+                          <w:rFonts w:ascii="Cambria Math" w:eastAsiaTheme="minorEastAsia" w:hAnsi="Cambria Math"/>
+                        </w:rPr>
+                        <m:t>0</m:t>
+                      </m:r>
+                    </m:sup>
+                  </m:sSubSup>
+                </m:e>
+                <m:e>
+                  <m:r>
+                    <w:rPr>
+                      <w:rFonts w:ascii="Cambria Math" w:eastAsiaTheme="minorEastAsia" w:hAnsi="Cambria Math"/>
+                    </w:rPr>
+                    <m:t>2</m:t>
+                  </m:r>
+                  <m:rad>
+                    <m:radPr>
+                      <m:degHide m:val="1"/>
+                      <m:ctrlPr>
+                        <w:rPr>
+                          <w:rFonts w:ascii="Cambria Math" w:eastAsiaTheme="minorEastAsia" w:hAnsi="Cambria Math"/>
+                          <w:i/>
+                        </w:rPr>
+                      </m:ctrlPr>
+                    </m:radPr>
+                    <m:deg/>
+                    <m:e>
+                      <m:f>
+                        <m:fPr>
+                          <m:ctrlPr>
+                            <w:rPr>
+                              <w:rFonts w:ascii="Cambria Math" w:eastAsiaTheme="minorEastAsia" w:hAnsi="Cambria Math"/>
+                              <w:i/>
+                            </w:rPr>
+                          </m:ctrlPr>
+                        </m:fPr>
+                        <m:num>
+                          <m:r>
+                            <w:rPr>
+                              <w:rFonts w:ascii="Cambria Math" w:eastAsiaTheme="minorEastAsia" w:hAnsi="Cambria Math"/>
+                            </w:rPr>
+                            <m:t>∆</m:t>
+                          </m:r>
+                          <m:sSub>
+                            <m:sSubPr>
+                              <m:ctrlPr>
+                                <w:rPr>
+                                  <w:rFonts w:ascii="Cambria Math" w:eastAsiaTheme="minorEastAsia" w:hAnsi="Cambria Math"/>
+                                  <w:i/>
+                                </w:rPr>
+                              </m:ctrlPr>
+                            </m:sSubPr>
+                            <m:e>
+                              <m:r>
+                                <w:rPr>
+                                  <w:rFonts w:ascii="Cambria Math" w:eastAsiaTheme="minorEastAsia" w:hAnsi="Cambria Math"/>
+                                </w:rPr>
+                                <m:t>q</m:t>
+                              </m:r>
+                            </m:e>
+                            <m:sub>
+                              <m:r>
+                                <w:rPr>
+                                  <w:rFonts w:ascii="Cambria Math" w:eastAsiaTheme="minorEastAsia" w:hAnsi="Cambria Math"/>
+                                </w:rPr>
+                                <m:t>i</m:t>
+                              </m:r>
+                            </m:sub>
+                          </m:sSub>
+                        </m:num>
+                        <m:den>
+                          <m:sSubSup>
+                            <m:sSubSupPr>
+                              <m:ctrlPr>
+                                <w:rPr>
+                                  <w:rFonts w:ascii="Cambria Math" w:eastAsiaTheme="minorEastAsia" w:hAnsi="Cambria Math"/>
+                                  <w:i/>
+                                </w:rPr>
+                              </m:ctrlPr>
+                            </m:sSubSupPr>
+                            <m:e>
+                              <m:acc>
+                                <m:accPr>
+                                  <m:chr m:val="̈"/>
+                                  <m:ctrlPr>
+                                    <w:rPr>
+                                      <w:rFonts w:ascii="Cambria Math" w:eastAsiaTheme="minorEastAsia" w:hAnsi="Cambria Math"/>
+                                      <w:i/>
+                                    </w:rPr>
+                                  </m:ctrlPr>
+                                </m:accPr>
+                                <m:e>
+                                  <m:r>
+                                    <w:rPr>
+                                      <w:rFonts w:ascii="Cambria Math" w:eastAsiaTheme="minorEastAsia" w:hAnsi="Cambria Math"/>
+                                    </w:rPr>
+                                    <m:t>q</m:t>
+                                  </m:r>
+                                </m:e>
+                              </m:acc>
+                            </m:e>
+                            <m:sub>
+                              <m:r>
+                                <w:rPr>
+                                  <w:rFonts w:ascii="Cambria Math" w:eastAsiaTheme="minorEastAsia" w:hAnsi="Cambria Math"/>
+                                </w:rPr>
+                                <m:t>i</m:t>
+                              </m:r>
+                            </m:sub>
+                            <m:sup>
+                              <m:r>
+                                <w:rPr>
+                                  <w:rFonts w:ascii="Cambria Math" w:eastAsiaTheme="minorEastAsia" w:hAnsi="Cambria Math"/>
+                                </w:rPr>
+                                <m:t>max</m:t>
+                              </m:r>
+                            </m:sup>
+                          </m:sSubSup>
+                        </m:den>
+                      </m:f>
+                      <m:r>
+                        <w:rPr>
+                          <w:rFonts w:ascii="Cambria Math" w:eastAsiaTheme="minorEastAsia" w:hAnsi="Cambria Math"/>
+                        </w:rPr>
+                        <m:t>, ∆</m:t>
+                      </m:r>
+                      <m:sSub>
+                        <m:sSubPr>
+                          <m:ctrlPr>
+                            <w:rPr>
+                              <w:rFonts w:ascii="Cambria Math" w:eastAsiaTheme="minorEastAsia" w:hAnsi="Cambria Math"/>
+                              <w:i/>
+                            </w:rPr>
+                          </m:ctrlPr>
+                        </m:sSubPr>
+                        <m:e>
+                          <m:r>
+                            <w:rPr>
+                              <w:rFonts w:ascii="Cambria Math" w:eastAsiaTheme="minorEastAsia" w:hAnsi="Cambria Math"/>
+                            </w:rPr>
+                            <m:t>q</m:t>
+                          </m:r>
+                        </m:e>
+                        <m:sub>
+                          <m:r>
+                            <w:rPr>
+                              <w:rFonts w:ascii="Cambria Math" w:eastAsiaTheme="minorEastAsia" w:hAnsi="Cambria Math"/>
+                            </w:rPr>
+                            <m:t>i</m:t>
+                          </m:r>
+                        </m:sub>
+                      </m:sSub>
+                      <m:r>
+                        <w:rPr>
+                          <w:rFonts w:ascii="Cambria Math" w:eastAsiaTheme="minorEastAsia" w:hAnsi="Cambria Math"/>
+                        </w:rPr>
+                        <m:t>≤</m:t>
+                      </m:r>
+                      <m:f>
+                        <m:fPr>
+                          <m:ctrlPr>
+                            <w:rPr>
+                              <w:rFonts w:ascii="Cambria Math" w:eastAsiaTheme="minorEastAsia" w:hAnsi="Cambria Math"/>
+                              <w:i/>
+                            </w:rPr>
+                          </m:ctrlPr>
+                        </m:fPr>
+                        <m:num>
+                          <m:sSup>
+                            <m:sSupPr>
+                              <m:ctrlPr>
+                                <w:rPr>
+                                  <w:rFonts w:ascii="Cambria Math" w:eastAsiaTheme="minorEastAsia" w:hAnsi="Cambria Math"/>
+                                  <w:i/>
+                                </w:rPr>
+                              </m:ctrlPr>
+                            </m:sSupPr>
+                            <m:e>
+                              <m:r>
+                                <w:rPr>
+                                  <w:rFonts w:ascii="Cambria Math" w:eastAsiaTheme="minorEastAsia" w:hAnsi="Cambria Math"/>
+                                </w:rPr>
+                                <m:t>(</m:t>
+                              </m:r>
+                              <m:sSubSup>
+                                <m:sSubSupPr>
+                                  <m:ctrlPr>
+                                    <w:rPr>
+                                      <w:rFonts w:ascii="Cambria Math" w:eastAsiaTheme="minorEastAsia" w:hAnsi="Cambria Math"/>
+                                      <w:i/>
+                                    </w:rPr>
+                                  </m:ctrlPr>
+                                </m:sSubSupPr>
+                                <m:e>
+                                  <m:acc>
+                                    <m:accPr>
+                                      <m:chr m:val="̇"/>
+                                      <m:ctrlPr>
+                                        <w:rPr>
+                                          <w:rFonts w:ascii="Cambria Math" w:eastAsiaTheme="minorEastAsia" w:hAnsi="Cambria Math"/>
+                                          <w:i/>
+                                        </w:rPr>
+                                      </m:ctrlPr>
+                                    </m:accPr>
+                                    <m:e>
+                                      <m:r>
+                                        <w:rPr>
+                                          <w:rFonts w:ascii="Cambria Math" w:eastAsiaTheme="minorEastAsia" w:hAnsi="Cambria Math"/>
+                                        </w:rPr>
+                                        <m:t>q</m:t>
+                                      </m:r>
+                                    </m:e>
+                                  </m:acc>
+                                </m:e>
+                                <m:sub>
+                                  <m:r>
+                                    <w:rPr>
+                                      <w:rFonts w:ascii="Cambria Math" w:eastAsiaTheme="minorEastAsia" w:hAnsi="Cambria Math"/>
+                                    </w:rPr>
+                                    <m:t>i</m:t>
+                                  </m:r>
+                                </m:sub>
+                                <m:sup>
+                                  <m:r>
+                                    <w:rPr>
+                                      <w:rFonts w:ascii="Cambria Math" w:eastAsiaTheme="minorEastAsia" w:hAnsi="Cambria Math"/>
+                                    </w:rPr>
+                                    <m:t>max</m:t>
+                                  </m:r>
+                                </m:sup>
+                              </m:sSubSup>
+                              <m:r>
+                                <w:rPr>
+                                  <w:rFonts w:ascii="Cambria Math" w:eastAsiaTheme="minorEastAsia" w:hAnsi="Cambria Math"/>
+                                </w:rPr>
+                                <m:t>)</m:t>
+                              </m:r>
+                            </m:e>
+                            <m:sup>
+                              <m:r>
+                                <w:rPr>
+                                  <w:rFonts w:ascii="Cambria Math" w:eastAsiaTheme="minorEastAsia" w:hAnsi="Cambria Math"/>
+                                </w:rPr>
+                                <m:t>2</m:t>
+                              </m:r>
+                            </m:sup>
+                          </m:sSup>
+                        </m:num>
+                        <m:den>
+                          <m:sSubSup>
+                            <m:sSubSupPr>
+                              <m:ctrlPr>
+                                <w:rPr>
+                                  <w:rFonts w:ascii="Cambria Math" w:eastAsiaTheme="minorEastAsia" w:hAnsi="Cambria Math"/>
+                                  <w:i/>
+                                </w:rPr>
+                              </m:ctrlPr>
+                            </m:sSubSupPr>
+                            <m:e>
+                              <m:acc>
+                                <m:accPr>
+                                  <m:chr m:val="̈"/>
+                                  <m:ctrlPr>
+                                    <w:rPr>
+                                      <w:rFonts w:ascii="Cambria Math" w:eastAsiaTheme="minorEastAsia" w:hAnsi="Cambria Math"/>
+                                      <w:i/>
+                                    </w:rPr>
+                                  </m:ctrlPr>
+                                </m:accPr>
+                                <m:e>
+                                  <m:r>
+                                    <w:rPr>
+                                      <w:rFonts w:ascii="Cambria Math" w:eastAsiaTheme="minorEastAsia" w:hAnsi="Cambria Math"/>
+                                    </w:rPr>
+                                    <m:t>q</m:t>
+                                  </m:r>
+                                </m:e>
+                              </m:acc>
+                            </m:e>
+                            <m:sub>
+                              <m:r>
+                                <w:rPr>
+                                  <w:rFonts w:ascii="Cambria Math" w:eastAsiaTheme="minorEastAsia" w:hAnsi="Cambria Math"/>
+                                </w:rPr>
+                                <m:t>i</m:t>
+                              </m:r>
+                            </m:sub>
+                            <m:sup>
+                              <m:r>
+                                <w:rPr>
+                                  <w:rFonts w:ascii="Cambria Math" w:eastAsiaTheme="minorEastAsia" w:hAnsi="Cambria Math"/>
+                                </w:rPr>
+                                <m:t>max</m:t>
+                              </m:r>
+                            </m:sup>
+                          </m:sSubSup>
+                        </m:den>
+                      </m:f>
+                    </m:e>
+                  </m:rad>
+                </m:e>
+              </m:eqArr>
+            </m:e>
+          </m:d>
+        </m:oMath>
+      </m:oMathPara>
+    </w:p>
+    <w:p>
+      <w:pPr>
+        <w:rPr>
+          <w:rFonts w:eastAsiaTheme="minorEastAsia"/>
+        </w:rPr>
+      </w:pPr>
+      <w:r>
+        <w:rPr>
+          <w:rFonts w:eastAsiaTheme="minorEastAsia"/>
+        </w:rPr>
+        <w:t>За всяко звено изчисляваме максималната скорост, така че да приключат по едно и съ</w:t>
+      </w:r>
+      <w:r>
+        <w:rPr>
+          <w:rFonts w:eastAsiaTheme="minorEastAsia"/>
+        </w:rPr>
+        <w:t>що време.</w:t>
+      </w:r>
     </w:p>
     <w:p>
       <w:pPr>
@@ -3903,7 +5058,16 @@
           <w:sz w:val="24"/>
           <w:szCs w:val="24"/>
         </w:rPr>
-        <w:t>, рамената се завъртат до хващането на топчето. Те може да бъдат променяни ръчно, с помощта на контролите. При натискане на Реши! Се решава обратната кинематична задача и се сетват стойностите на ъглите за да достигнат точката на решението.</w:t>
+        <w:t xml:space="preserve">, рамената се завъртат до хващането на топчето. Те може да бъдат променяни ръчно, с помощта на контролите. При натискане на Реши! Се решава </w:t>
+      </w:r>
+      <w:r>
+        <w:rPr>
+          <w:rFonts w:cstheme="minorHAnsi"/>
+          <w:sz w:val="24"/>
+          <w:szCs w:val="24"/>
+        </w:rPr>
+        <w:lastRenderedPageBreak/>
+        <w:t>обратната кинематична задача и се сетват стойностите на ъглите за да достигнат точката на решението.</w:t>
       </w:r>
     </w:p>
     <w:p>
@@ -4967,7 +6131,7 @@
 </file>
 
 <file path=customXml/itemProps1.xml><?xml version="1.0" encoding="utf-8"?>
-<ds:datastoreItem xmlns:ds="http://schemas.openxmlformats.org/officeDocument/2006/customXml" ds:itemID="{9FD848C4-B289-460B-942D-038378B05E38}">
+<ds:datastoreItem xmlns:ds="http://schemas.openxmlformats.org/officeDocument/2006/customXml" ds:itemID="{B0B4C7EE-3494-49D6-9926-6C516B165647}">
   <ds:schemaRefs>
     <ds:schemaRef ds:uri="http://schemas.openxmlformats.org/officeDocument/2006/bibliography"/>
   </ds:schemaRefs>

</xml_diff>